<commit_message>
cap nhat ten thanh vien trong file word va txt
</commit_message>
<xml_diff>
--- a/detainhom8.docx
+++ b/detainhom8.docx
@@ -3,24 +3,167 @@
 <w:document xmlns:wpc="http://schemas.microsoft.com/office/word/2010/wordprocessingCanvas" xmlns:cx="http://schemas.microsoft.com/office/drawing/2014/chartex" xmlns:cx1="http://schemas.microsoft.com/office/drawing/2015/9/8/chartex" xmlns:cx2="http://schemas.microsoft.com/office/drawing/2015/10/21/chartex" xmlns:cx3="http://schemas.microsoft.com/office/drawing/2016/5/9/chartex" xmlns:cx4="http://schemas.microsoft.com/office/drawing/2016/5/10/chartex" xmlns:cx5="http://schemas.microsoft.com/office/drawing/2016/5/11/chartex" xmlns:cx6="http://schemas.microsoft.com/office/drawing/2016/5/12/chartex" xmlns:cx7="http://schemas.microsoft.com/office/drawing/2016/5/13/chartex" xmlns:cx8="http://schemas.microsoft.com/office/drawing/2016/5/14/chartex" xmlns:mc="http://schemas.openxmlformats.org/markup-compatibility/2006" xmlns:aink="http://schemas.microsoft.com/office/drawing/2016/ink" xmlns:am3d="http://schemas.microsoft.com/office/drawing/2017/model3d" xmlns:o="urn:schemas-microsoft-com:office:office" xmlns:oel="http://schemas.microsoft.com/office/2019/extlst" xmlns:r="http://schemas.openxmlformats.org/officeDocument/2006/relationships" xmlns:m="http://schemas.openxmlformats.org/officeDocument/2006/math" xmlns:v="urn:schemas-microsoft-com:vml" xmlns:wp14="http://schemas.microsoft.com/office/word/2010/wordprocessingDrawing" xmlns:wp="http://schemas.openxmlformats.org/drawingml/2006/wordprocessingDrawing" xmlns:w10="urn:schemas-microsoft-com:office:word" xmlns:w="http://schemas.openxmlformats.org/wordprocessingml/2006/main" xmlns:w14="http://schemas.microsoft.com/office/word/2010/wordml" xmlns:w15="http://schemas.microsoft.com/office/word/2012/wordml" xmlns:w16cex="http://schemas.microsoft.com/office/word/2018/wordml/cex" xmlns:w16cid="http://schemas.microsoft.com/office/word/2016/wordml/cid" xmlns:w16="http://schemas.microsoft.com/office/word/2018/wordml" xmlns:w16du="http://schemas.microsoft.com/office/word/2023/wordml/word16du" xmlns:w16sdtdh="http://schemas.microsoft.com/office/word/2020/wordml/sdtdatahash" xmlns:w16se="http://schemas.microsoft.com/office/word/2015/wordml/symex" xmlns:wpg="http://schemas.microsoft.com/office/word/2010/wordprocessingGroup" xmlns:wpi="http://schemas.microsoft.com/office/word/2010/wordprocessingInk" xmlns:wne="http://schemas.microsoft.com/office/word/2006/wordml" xmlns:wps="http://schemas.microsoft.com/office/word/2010/wordprocessingShape" mc:Ignorable="w14 w15 w16se w16cid w16 w16cex w16sdtdh w16du wp14">
   <w:body>
     <w:p>
-      <w:r>
-        <w:t>Nhóm 8</w:t>
-      </w:r>
-    </w:p>
-    <w:p>
-      <w:r>
-        <w:t xml:space="preserve">Đề tài: </w:t>
-      </w:r>
-      <w:r>
-        <w:t>Xây dựng website Học tập trực tuyến Vlearning</w:t>
-      </w:r>
-      <w:r>
-        <w:t>, lấy cảm hứng từ udemy</w:t>
-      </w:r>
-    </w:p>
-    <w:p>
-      <w:r>
-        <w:t xml:space="preserve">Tên Thành Viên: </w:t>
+      <w:proofErr w:type="spellStart"/>
+      <w:r>
+        <w:t>Nhóm</w:t>
+      </w:r>
+      <w:proofErr w:type="spellEnd"/>
+      <w:r>
+        <w:t xml:space="preserve"> 8</w:t>
+      </w:r>
+    </w:p>
+    <w:p>
+      <w:proofErr w:type="spellStart"/>
+      <w:r>
+        <w:t>Đề</w:t>
+      </w:r>
+      <w:proofErr w:type="spellEnd"/>
+      <w:r>
+        <w:t xml:space="preserve"> </w:t>
+      </w:r>
+      <w:proofErr w:type="spellStart"/>
+      <w:r>
+        <w:t>tài</w:t>
+      </w:r>
+      <w:proofErr w:type="spellEnd"/>
+      <w:r>
+        <w:t xml:space="preserve">: </w:t>
+      </w:r>
+      <w:proofErr w:type="spellStart"/>
+      <w:r>
+        <w:t>Xây</w:t>
+      </w:r>
+      <w:proofErr w:type="spellEnd"/>
+      <w:r>
+        <w:t xml:space="preserve"> </w:t>
+      </w:r>
+      <w:proofErr w:type="spellStart"/>
+      <w:r>
+        <w:t>dựng</w:t>
+      </w:r>
+      <w:proofErr w:type="spellEnd"/>
+      <w:r>
+        <w:t xml:space="preserve"> website Học </w:t>
+      </w:r>
+      <w:proofErr w:type="spellStart"/>
+      <w:r>
+        <w:t>tập</w:t>
+      </w:r>
+      <w:proofErr w:type="spellEnd"/>
+      <w:r>
+        <w:t xml:space="preserve"> </w:t>
+      </w:r>
+      <w:proofErr w:type="spellStart"/>
+      <w:r>
+        <w:t>trực</w:t>
+      </w:r>
+      <w:proofErr w:type="spellEnd"/>
+      <w:r>
+        <w:t xml:space="preserve"> </w:t>
+      </w:r>
+      <w:proofErr w:type="spellStart"/>
+      <w:r>
+        <w:t>tuyến</w:t>
+      </w:r>
+      <w:proofErr w:type="spellEnd"/>
+      <w:r>
+        <w:t xml:space="preserve"> </w:t>
+      </w:r>
+      <w:proofErr w:type="spellStart"/>
+      <w:r>
+        <w:t>Vlearning</w:t>
+      </w:r>
+      <w:proofErr w:type="spellEnd"/>
+      <w:r>
+        <w:t xml:space="preserve">, </w:t>
+      </w:r>
+      <w:proofErr w:type="spellStart"/>
+      <w:r>
+        <w:t>lấy</w:t>
+      </w:r>
+      <w:proofErr w:type="spellEnd"/>
+      <w:r>
+        <w:t xml:space="preserve"> </w:t>
+      </w:r>
+      <w:proofErr w:type="spellStart"/>
+      <w:r>
+        <w:t>cảm</w:t>
+      </w:r>
+      <w:proofErr w:type="spellEnd"/>
+      <w:r>
+        <w:t xml:space="preserve"> </w:t>
+      </w:r>
+      <w:proofErr w:type="spellStart"/>
+      <w:r>
+        <w:t>hứng</w:t>
+      </w:r>
+      <w:proofErr w:type="spellEnd"/>
+      <w:r>
+        <w:t xml:space="preserve"> </w:t>
+      </w:r>
+      <w:proofErr w:type="spellStart"/>
+      <w:r>
+        <w:t>từ</w:t>
+      </w:r>
+      <w:proofErr w:type="spellEnd"/>
+      <w:r>
+        <w:t xml:space="preserve"> </w:t>
+      </w:r>
+      <w:proofErr w:type="spellStart"/>
+      <w:r>
+        <w:t>udemy</w:t>
+      </w:r>
+      <w:proofErr w:type="spellEnd"/>
+    </w:p>
+    <w:p>
+      <w:proofErr w:type="spellStart"/>
+      <w:r>
+        <w:t>Tên</w:t>
+      </w:r>
+      <w:proofErr w:type="spellEnd"/>
+      <w:r>
+        <w:t xml:space="preserve"> Thành Viên: </w:t>
+      </w:r>
+    </w:p>
+    <w:p>
+      <w:r>
+        <w:t>- Nguyễn Hữu Thắng 0856</w:t>
+      </w:r>
+    </w:p>
+    <w:p>
+      <w:r>
+        <w:t>- Nguyễn Văn Hoàng 9007</w:t>
+      </w:r>
+    </w:p>
+    <w:p>
+      <w:r>
+        <w:t xml:space="preserve">- </w:t>
+      </w:r>
+      <w:proofErr w:type="spellStart"/>
+      <w:r>
+        <w:t>Trần</w:t>
+      </w:r>
+      <w:proofErr w:type="spellEnd"/>
+      <w:r>
+        <w:t xml:space="preserve"> Duy Long 3627</w:t>
+      </w:r>
+    </w:p>
+    <w:p>
+      <w:r>
+        <w:t xml:space="preserve">- </w:t>
+      </w:r>
+      <w:proofErr w:type="spellStart"/>
+      <w:r>
+        <w:t>Đỗ</w:t>
+      </w:r>
+      <w:proofErr w:type="spellEnd"/>
+      <w:r>
+        <w:t xml:space="preserve"> Xuân Anh 1525</w:t>
+      </w:r>
+    </w:p>
+    <w:p>
+      <w:r>
+        <w:t>- Hoàng Bảo Quân</w:t>
       </w:r>
     </w:p>
     <w:p>
@@ -35,7 +178,23 @@
           <w:b/>
           <w:bCs/>
         </w:rPr>
-        <w:t>------------Công nghệ----------------------</w:t>
+        <w:t xml:space="preserve">------------Công </w:t>
+      </w:r>
+      <w:proofErr w:type="spellStart"/>
+      <w:r>
+        <w:rPr>
+          <w:b/>
+          <w:bCs/>
+        </w:rPr>
+        <w:t>nghệ</w:t>
+      </w:r>
+      <w:proofErr w:type="spellEnd"/>
+      <w:r>
+        <w:rPr>
+          <w:b/>
+          <w:bCs/>
+        </w:rPr>
+        <w:t>----------------------</w:t>
       </w:r>
     </w:p>
     <w:p>
@@ -82,18 +241,55 @@
     </w:p>
     <w:p>
       <w:r>
-        <w:t xml:space="preserve">- Ngôn ngữ: javascript, </w:t>
-      </w:r>
-    </w:p>
-    <w:p>
-      <w:r>
-        <w:t>- Framework: TailwindCSS-SCSS, ReactJS</w:t>
-      </w:r>
-    </w:p>
-    <w:p>
-      <w:r>
-        <w:t>- UI: ShadcnUI</w:t>
-      </w:r>
+        <w:t xml:space="preserve">- </w:t>
+      </w:r>
+      <w:proofErr w:type="spellStart"/>
+      <w:r>
+        <w:t>Ngôn</w:t>
+      </w:r>
+      <w:proofErr w:type="spellEnd"/>
+      <w:r>
+        <w:t xml:space="preserve"> </w:t>
+      </w:r>
+      <w:proofErr w:type="spellStart"/>
+      <w:r>
+        <w:t>ngữ</w:t>
+      </w:r>
+      <w:proofErr w:type="spellEnd"/>
+      <w:r>
+        <w:t xml:space="preserve">: </w:t>
+      </w:r>
+      <w:proofErr w:type="spellStart"/>
+      <w:r>
+        <w:t>javascript</w:t>
+      </w:r>
+      <w:proofErr w:type="spellEnd"/>
+      <w:r>
+        <w:t xml:space="preserve">, </w:t>
+      </w:r>
+    </w:p>
+    <w:p>
+      <w:r>
+        <w:t xml:space="preserve">- Framework: </w:t>
+      </w:r>
+      <w:proofErr w:type="spellStart"/>
+      <w:r>
+        <w:t>TailwindCSS</w:t>
+      </w:r>
+      <w:proofErr w:type="spellEnd"/>
+      <w:r>
+        <w:t>-SCSS, ReactJS</w:t>
+      </w:r>
+    </w:p>
+    <w:p>
+      <w:r>
+        <w:t xml:space="preserve">- UI: </w:t>
+      </w:r>
+      <w:proofErr w:type="spellStart"/>
+      <w:r>
+        <w:t>ShadcnUI</w:t>
+      </w:r>
+      <w:proofErr w:type="spellEnd"/>
     </w:p>
     <w:p>
       <w:pPr>
@@ -119,7 +315,23 @@
     </w:p>
     <w:p>
       <w:r>
-        <w:t>- Ngôn ngữ: Java</w:t>
+        <w:t xml:space="preserve">- </w:t>
+      </w:r>
+      <w:proofErr w:type="spellStart"/>
+      <w:r>
+        <w:t>Ngôn</w:t>
+      </w:r>
+      <w:proofErr w:type="spellEnd"/>
+      <w:r>
+        <w:t xml:space="preserve"> </w:t>
+      </w:r>
+      <w:proofErr w:type="spellStart"/>
+      <w:r>
+        <w:t>ngữ</w:t>
+      </w:r>
+      <w:proofErr w:type="spellEnd"/>
+      <w:r>
+        <w:t>: Java</w:t>
       </w:r>
     </w:p>
     <w:p>
@@ -134,12 +346,60 @@
     </w:p>
     <w:p>
       <w:r>
-        <w:t>- Cơ sở dữ liệu: SQL(mysql)</w:t>
-      </w:r>
-    </w:p>
-    <w:p>
-      <w:r>
-        <w:t>- Bảo mật: Spring Security</w:t>
+        <w:t xml:space="preserve">- </w:t>
+      </w:r>
+      <w:proofErr w:type="spellStart"/>
+      <w:r>
+        <w:t>Cơ</w:t>
+      </w:r>
+      <w:proofErr w:type="spellEnd"/>
+      <w:r>
+        <w:t xml:space="preserve"> </w:t>
+      </w:r>
+      <w:proofErr w:type="spellStart"/>
+      <w:r>
+        <w:t>sở</w:t>
+      </w:r>
+      <w:proofErr w:type="spellEnd"/>
+      <w:r>
+        <w:t xml:space="preserve"> </w:t>
+      </w:r>
+      <w:proofErr w:type="spellStart"/>
+      <w:r>
+        <w:t>dữ</w:t>
+      </w:r>
+      <w:proofErr w:type="spellEnd"/>
+      <w:r>
+        <w:t xml:space="preserve"> </w:t>
+      </w:r>
+      <w:proofErr w:type="spellStart"/>
+      <w:r>
+        <w:t>liệu</w:t>
+      </w:r>
+      <w:proofErr w:type="spellEnd"/>
+      <w:r>
+        <w:t>: SQL(</w:t>
+      </w:r>
+      <w:proofErr w:type="spellStart"/>
+      <w:r>
+        <w:t>mysql</w:t>
+      </w:r>
+      <w:proofErr w:type="spellEnd"/>
+      <w:r>
+        <w:t>)</w:t>
+      </w:r>
+    </w:p>
+    <w:p>
+      <w:r>
+        <w:t xml:space="preserve">- Bảo </w:t>
+      </w:r>
+      <w:proofErr w:type="spellStart"/>
+      <w:r>
+        <w:t>mật</w:t>
+      </w:r>
+      <w:proofErr w:type="spellEnd"/>
+      <w:r>
+        <w:t>: Spring Security</w:t>
       </w:r>
     </w:p>
     <w:p>
@@ -154,7 +414,71 @@
           <w:b/>
           <w:bCs/>
         </w:rPr>
-        <w:t>------------Mô tả chức năng----------------------</w:t>
+        <w:t>------------</w:t>
+      </w:r>
+      <w:proofErr w:type="spellStart"/>
+      <w:r>
+        <w:rPr>
+          <w:b/>
+          <w:bCs/>
+        </w:rPr>
+        <w:t>Mô</w:t>
+      </w:r>
+      <w:proofErr w:type="spellEnd"/>
+      <w:r>
+        <w:rPr>
+          <w:b/>
+          <w:bCs/>
+        </w:rPr>
+        <w:t xml:space="preserve"> </w:t>
+      </w:r>
+      <w:proofErr w:type="spellStart"/>
+      <w:r>
+        <w:rPr>
+          <w:b/>
+          <w:bCs/>
+        </w:rPr>
+        <w:t>tả</w:t>
+      </w:r>
+      <w:proofErr w:type="spellEnd"/>
+      <w:r>
+        <w:rPr>
+          <w:b/>
+          <w:bCs/>
+        </w:rPr>
+        <w:t xml:space="preserve"> </w:t>
+      </w:r>
+      <w:proofErr w:type="spellStart"/>
+      <w:r>
+        <w:rPr>
+          <w:b/>
+          <w:bCs/>
+        </w:rPr>
+        <w:t>chức</w:t>
+      </w:r>
+      <w:proofErr w:type="spellEnd"/>
+      <w:r>
+        <w:rPr>
+          <w:b/>
+          <w:bCs/>
+        </w:rPr>
+        <w:t xml:space="preserve"> </w:t>
+      </w:r>
+      <w:proofErr w:type="spellStart"/>
+      <w:r>
+        <w:rPr>
+          <w:b/>
+          <w:bCs/>
+        </w:rPr>
+        <w:t>năng</w:t>
+      </w:r>
+      <w:proofErr w:type="spellEnd"/>
+      <w:r>
+        <w:rPr>
+          <w:b/>
+          <w:bCs/>
+        </w:rPr>
+        <w:t>----------------------</w:t>
       </w:r>
     </w:p>
     <w:p>
@@ -171,23 +495,141 @@
         </w:rPr>
         <w:t>*</w:t>
       </w:r>
+      <w:proofErr w:type="spellStart"/>
       <w:r>
         <w:rPr>
           <w:b/>
           <w:bCs/>
         </w:rPr>
-        <w:t>Chức năng:</w:t>
-      </w:r>
-    </w:p>
-    <w:p>
-      <w:r>
-        <w:t xml:space="preserve">-  Performance: virutalScroll (scroll tới đâu thì load dữ liệu tới đó) </w:t>
-      </w:r>
-    </w:p>
-    <w:p>
-      <w:r>
-        <w:t>-  Đa ngôn ngữ: English,Vietnam</w:t>
-      </w:r>
+        <w:t>Chức</w:t>
+      </w:r>
+      <w:proofErr w:type="spellEnd"/>
+      <w:r>
+        <w:rPr>
+          <w:b/>
+          <w:bCs/>
+        </w:rPr>
+        <w:t xml:space="preserve"> </w:t>
+      </w:r>
+      <w:proofErr w:type="spellStart"/>
+      <w:r>
+        <w:rPr>
+          <w:b/>
+          <w:bCs/>
+        </w:rPr>
+        <w:t>năng</w:t>
+      </w:r>
+      <w:proofErr w:type="spellEnd"/>
+      <w:r>
+        <w:rPr>
+          <w:b/>
+          <w:bCs/>
+        </w:rPr>
+        <w:t>:</w:t>
+      </w:r>
+    </w:p>
+    <w:p>
+      <w:r>
+        <w:t xml:space="preserve">-  Performance: </w:t>
+      </w:r>
+      <w:proofErr w:type="spellStart"/>
+      <w:r>
+        <w:t>virutalScroll</w:t>
+      </w:r>
+      <w:proofErr w:type="spellEnd"/>
+      <w:r>
+        <w:t xml:space="preserve"> (scroll </w:t>
+      </w:r>
+      <w:proofErr w:type="spellStart"/>
+      <w:r>
+        <w:t>tới</w:t>
+      </w:r>
+      <w:proofErr w:type="spellEnd"/>
+      <w:r>
+        <w:t xml:space="preserve"> </w:t>
+      </w:r>
+      <w:proofErr w:type="spellStart"/>
+      <w:r>
+        <w:t>đâu</w:t>
+      </w:r>
+      <w:proofErr w:type="spellEnd"/>
+      <w:r>
+        <w:t xml:space="preserve"> </w:t>
+      </w:r>
+      <w:proofErr w:type="spellStart"/>
+      <w:r>
+        <w:t>thì</w:t>
+      </w:r>
+      <w:proofErr w:type="spellEnd"/>
+      <w:r>
+        <w:t xml:space="preserve"> load </w:t>
+      </w:r>
+      <w:proofErr w:type="spellStart"/>
+      <w:r>
+        <w:t>dữ</w:t>
+      </w:r>
+      <w:proofErr w:type="spellEnd"/>
+      <w:r>
+        <w:t xml:space="preserve"> </w:t>
+      </w:r>
+      <w:proofErr w:type="spellStart"/>
+      <w:r>
+        <w:t>liệu</w:t>
+      </w:r>
+      <w:proofErr w:type="spellEnd"/>
+      <w:r>
+        <w:t xml:space="preserve"> </w:t>
+      </w:r>
+      <w:proofErr w:type="spellStart"/>
+      <w:r>
+        <w:t>tới</w:t>
+      </w:r>
+      <w:proofErr w:type="spellEnd"/>
+      <w:r>
+        <w:t xml:space="preserve"> </w:t>
+      </w:r>
+      <w:proofErr w:type="spellStart"/>
+      <w:r>
+        <w:t>đó</w:t>
+      </w:r>
+      <w:proofErr w:type="spellEnd"/>
+      <w:r>
+        <w:t xml:space="preserve">) </w:t>
+      </w:r>
+    </w:p>
+    <w:p>
+      <w:r>
+        <w:t xml:space="preserve">-  </w:t>
+      </w:r>
+      <w:proofErr w:type="spellStart"/>
+      <w:r>
+        <w:t>Đa</w:t>
+      </w:r>
+      <w:proofErr w:type="spellEnd"/>
+      <w:r>
+        <w:t xml:space="preserve"> </w:t>
+      </w:r>
+      <w:proofErr w:type="spellStart"/>
+      <w:r>
+        <w:t>ngôn</w:t>
+      </w:r>
+      <w:proofErr w:type="spellEnd"/>
+      <w:r>
+        <w:t xml:space="preserve"> </w:t>
+      </w:r>
+      <w:proofErr w:type="spellStart"/>
+      <w:r>
+        <w:t>ngữ</w:t>
+      </w:r>
+      <w:proofErr w:type="spellEnd"/>
+      <w:r>
+        <w:t xml:space="preserve">: </w:t>
+      </w:r>
+      <w:proofErr w:type="spellStart"/>
+      <w:r>
+        <w:t>English,Vietnam</w:t>
+      </w:r>
+      <w:proofErr w:type="spellEnd"/>
     </w:p>
     <w:p>
       <w:r>
@@ -195,71 +637,1509 @@
       </w:r>
       <w:r>
         <w:br/>
-        <w:t>+ Truy cập website</w:t>
-      </w:r>
+        <w:t xml:space="preserve">+ </w:t>
+      </w:r>
+      <w:proofErr w:type="spellStart"/>
+      <w:r>
+        <w:t>Truy</w:t>
+      </w:r>
+      <w:proofErr w:type="spellEnd"/>
+      <w:r>
+        <w:t xml:space="preserve"> </w:t>
+      </w:r>
+      <w:proofErr w:type="spellStart"/>
+      <w:r>
+        <w:t>cập</w:t>
+      </w:r>
+      <w:proofErr w:type="spellEnd"/>
+      <w:r>
+        <w:t xml:space="preserve"> website</w:t>
+      </w:r>
+      <w:r>
+        <w:br/>
+        <w:t xml:space="preserve">+ </w:t>
+      </w:r>
+      <w:proofErr w:type="spellStart"/>
+      <w:r>
+        <w:t>Tìm</w:t>
+      </w:r>
+      <w:proofErr w:type="spellEnd"/>
+      <w:r>
+        <w:t xml:space="preserve"> </w:t>
+      </w:r>
+      <w:proofErr w:type="spellStart"/>
+      <w:r>
+        <w:t>kiếm</w:t>
+      </w:r>
+      <w:proofErr w:type="spellEnd"/>
+      <w:r>
+        <w:t xml:space="preserve"> </w:t>
+      </w:r>
+      <w:proofErr w:type="spellStart"/>
+      <w:r>
+        <w:t>khóa</w:t>
+      </w:r>
+      <w:proofErr w:type="spellEnd"/>
+      <w:r>
+        <w:t xml:space="preserve"> </w:t>
+      </w:r>
+      <w:proofErr w:type="spellStart"/>
+      <w:r>
+        <w:t>học</w:t>
+      </w:r>
+      <w:proofErr w:type="spellEnd"/>
+      <w:r>
+        <w:t xml:space="preserve">, </w:t>
+      </w:r>
+      <w:proofErr w:type="spellStart"/>
+      <w:r>
+        <w:t>giảng</w:t>
+      </w:r>
+      <w:proofErr w:type="spellEnd"/>
+      <w:r>
+        <w:t xml:space="preserve"> </w:t>
+      </w:r>
+      <w:proofErr w:type="spellStart"/>
+      <w:r>
+        <w:t>viên</w:t>
+      </w:r>
+      <w:proofErr w:type="spellEnd"/>
+      <w:r>
+        <w:t xml:space="preserve">, </w:t>
+      </w:r>
+      <w:proofErr w:type="spellStart"/>
+      <w:r>
+        <w:t>kĩ</w:t>
+      </w:r>
+      <w:proofErr w:type="spellEnd"/>
+      <w:r>
+        <w:t xml:space="preserve"> </w:t>
+      </w:r>
+      <w:proofErr w:type="spellStart"/>
+      <w:r>
+        <w:t>năng</w:t>
+      </w:r>
+      <w:proofErr w:type="spellEnd"/>
+      <w:r>
+        <w:t xml:space="preserve">, …. ; </w:t>
+      </w:r>
+      <w:proofErr w:type="spellStart"/>
+      <w:r>
+        <w:t>lọc</w:t>
+      </w:r>
+      <w:proofErr w:type="spellEnd"/>
+      <w:r>
+        <w:t xml:space="preserve"> , </w:t>
+      </w:r>
+      <w:proofErr w:type="spellStart"/>
+      <w:r>
+        <w:t>sắp</w:t>
+      </w:r>
+      <w:proofErr w:type="spellEnd"/>
+      <w:r>
+        <w:t xml:space="preserve"> </w:t>
+      </w:r>
+      <w:proofErr w:type="spellStart"/>
+      <w:r>
+        <w:t>xếp</w:t>
+      </w:r>
+      <w:proofErr w:type="spellEnd"/>
+      <w:r>
+        <w:t xml:space="preserve"> </w:t>
+      </w:r>
+      <w:proofErr w:type="spellStart"/>
+      <w:r>
+        <w:t>kết</w:t>
+      </w:r>
+      <w:proofErr w:type="spellEnd"/>
+      <w:r>
+        <w:t xml:space="preserve"> </w:t>
+      </w:r>
+      <w:proofErr w:type="spellStart"/>
+      <w:r>
+        <w:t>quả</w:t>
+      </w:r>
+      <w:proofErr w:type="spellEnd"/>
+      <w:r>
+        <w:t xml:space="preserve"> </w:t>
+      </w:r>
+      <w:proofErr w:type="spellStart"/>
+      <w:r>
+        <w:t>tìm</w:t>
+      </w:r>
+      <w:proofErr w:type="spellEnd"/>
+      <w:r>
+        <w:t xml:space="preserve"> </w:t>
+      </w:r>
+      <w:proofErr w:type="spellStart"/>
+      <w:r>
+        <w:t>kiếm</w:t>
+      </w:r>
+      <w:proofErr w:type="spellEnd"/>
+    </w:p>
+    <w:p>
+      <w:r>
+        <w:t xml:space="preserve">+ Xem chi </w:t>
+      </w:r>
+      <w:proofErr w:type="spellStart"/>
+      <w:r>
+        <w:t>tiết</w:t>
+      </w:r>
+      <w:proofErr w:type="spellEnd"/>
+      <w:r>
+        <w:t xml:space="preserve"> </w:t>
+      </w:r>
+      <w:proofErr w:type="spellStart"/>
+      <w:r>
+        <w:t>một</w:t>
+      </w:r>
+      <w:proofErr w:type="spellEnd"/>
+      <w:r>
+        <w:t xml:space="preserve"> </w:t>
+      </w:r>
+      <w:proofErr w:type="spellStart"/>
+      <w:r>
+        <w:t>khóa</w:t>
+      </w:r>
+      <w:proofErr w:type="spellEnd"/>
+      <w:r>
+        <w:t xml:space="preserve"> </w:t>
+      </w:r>
+      <w:proofErr w:type="spellStart"/>
+      <w:r>
+        <w:t>học</w:t>
+      </w:r>
+      <w:proofErr w:type="spellEnd"/>
+      <w:r>
+        <w:t xml:space="preserve">, </w:t>
+      </w:r>
+      <w:proofErr w:type="spellStart"/>
+      <w:r>
+        <w:t>giảng</w:t>
+      </w:r>
+      <w:proofErr w:type="spellEnd"/>
+      <w:r>
+        <w:t xml:space="preserve"> </w:t>
+      </w:r>
+      <w:proofErr w:type="spellStart"/>
+      <w:r>
+        <w:t>viên</w:t>
+      </w:r>
+      <w:proofErr w:type="spellEnd"/>
+    </w:p>
+    <w:p>
+      <w:r>
+        <w:lastRenderedPageBreak/>
+        <w:t xml:space="preserve">+ </w:t>
+      </w:r>
+      <w:proofErr w:type="spellStart"/>
+      <w:r>
+        <w:t>Đăng</w:t>
+      </w:r>
+      <w:proofErr w:type="spellEnd"/>
+      <w:r>
+        <w:t xml:space="preserve"> </w:t>
+      </w:r>
+      <w:proofErr w:type="spellStart"/>
+      <w:r>
+        <w:t>ký</w:t>
+      </w:r>
+      <w:proofErr w:type="spellEnd"/>
+      <w:r>
+        <w:t xml:space="preserve">, </w:t>
+      </w:r>
+      <w:proofErr w:type="spellStart"/>
+      <w:r>
+        <w:t>xác</w:t>
+      </w:r>
+      <w:proofErr w:type="spellEnd"/>
+      <w:r>
+        <w:t xml:space="preserve"> </w:t>
+      </w:r>
+      <w:proofErr w:type="spellStart"/>
+      <w:r>
+        <w:t>nhận</w:t>
+      </w:r>
+      <w:proofErr w:type="spellEnd"/>
+      <w:r>
+        <w:t xml:space="preserve"> </w:t>
+      </w:r>
+      <w:proofErr w:type="spellStart"/>
+      <w:r>
+        <w:t>bằng</w:t>
+      </w:r>
+      <w:proofErr w:type="spellEnd"/>
+      <w:r>
+        <w:t xml:space="preserve"> </w:t>
+      </w:r>
+      <w:proofErr w:type="spellStart"/>
+      <w:r>
+        <w:t>mã</w:t>
+      </w:r>
+      <w:proofErr w:type="spellEnd"/>
+      <w:r>
+        <w:t xml:space="preserve"> code</w:t>
+      </w:r>
+      <w:r>
+        <w:t xml:space="preserve"> </w:t>
+      </w:r>
+      <w:proofErr w:type="spellStart"/>
+      <w:r>
+        <w:t>gửi</w:t>
+      </w:r>
+      <w:proofErr w:type="spellEnd"/>
+      <w:r>
+        <w:t xml:space="preserve"> </w:t>
+      </w:r>
+      <w:proofErr w:type="spellStart"/>
+      <w:r>
+        <w:t>đi</w:t>
+      </w:r>
+      <w:proofErr w:type="spellEnd"/>
+      <w:r>
+        <w:t xml:space="preserve"> </w:t>
+      </w:r>
+      <w:proofErr w:type="spellStart"/>
+      <w:r>
+        <w:t>tới</w:t>
+      </w:r>
+      <w:proofErr w:type="spellEnd"/>
+      <w:r>
+        <w:t xml:space="preserve"> email</w:t>
+      </w:r>
+    </w:p>
+    <w:p>
+      <w:r>
+        <w:t xml:space="preserve">- User: </w:t>
+      </w:r>
+    </w:p>
+    <w:p>
+      <w:r>
+        <w:t xml:space="preserve">+ </w:t>
+      </w:r>
+      <w:proofErr w:type="spellStart"/>
+      <w:r>
+        <w:t>Đăng</w:t>
+      </w:r>
+      <w:proofErr w:type="spellEnd"/>
+      <w:r>
+        <w:t xml:space="preserve"> </w:t>
+      </w:r>
+      <w:proofErr w:type="spellStart"/>
+      <w:r>
+        <w:t>nhập</w:t>
+      </w:r>
+      <w:proofErr w:type="spellEnd"/>
+    </w:p>
+    <w:p>
+      <w:r>
+        <w:t xml:space="preserve">+ </w:t>
+      </w:r>
+      <w:proofErr w:type="spellStart"/>
+      <w:r>
+        <w:t>Thêm</w:t>
+      </w:r>
+      <w:proofErr w:type="spellEnd"/>
+      <w:r>
+        <w:t xml:space="preserve"> </w:t>
+      </w:r>
+      <w:proofErr w:type="spellStart"/>
+      <w:r>
+        <w:t>khóa</w:t>
+      </w:r>
+      <w:proofErr w:type="spellEnd"/>
+      <w:r>
+        <w:t xml:space="preserve"> </w:t>
+      </w:r>
+      <w:proofErr w:type="spellStart"/>
+      <w:r>
+        <w:t>học</w:t>
+      </w:r>
+      <w:proofErr w:type="spellEnd"/>
+      <w:r>
+        <w:t xml:space="preserve"> </w:t>
+      </w:r>
+      <w:proofErr w:type="spellStart"/>
+      <w:r>
+        <w:t>vào</w:t>
+      </w:r>
+      <w:proofErr w:type="spellEnd"/>
+      <w:r>
+        <w:t xml:space="preserve"> </w:t>
+      </w:r>
+      <w:proofErr w:type="spellStart"/>
+      <w:r>
+        <w:t>bộ</w:t>
+      </w:r>
+      <w:proofErr w:type="spellEnd"/>
+      <w:r>
+        <w:t xml:space="preserve"> </w:t>
+      </w:r>
+      <w:proofErr w:type="spellStart"/>
+      <w:r>
+        <w:t>sưu</w:t>
+      </w:r>
+      <w:proofErr w:type="spellEnd"/>
+      <w:r>
+        <w:t xml:space="preserve"> </w:t>
+      </w:r>
+      <w:proofErr w:type="spellStart"/>
+      <w:r>
+        <w:t>tập</w:t>
+      </w:r>
+      <w:proofErr w:type="spellEnd"/>
+      <w:r>
+        <w:t xml:space="preserve"> </w:t>
+      </w:r>
+      <w:proofErr w:type="spellStart"/>
+      <w:r>
+        <w:t>yêu</w:t>
+      </w:r>
+      <w:proofErr w:type="spellEnd"/>
+      <w:r>
+        <w:t xml:space="preserve"> </w:t>
+      </w:r>
+      <w:proofErr w:type="spellStart"/>
+      <w:r>
+        <w:t>thích</w:t>
+      </w:r>
+      <w:proofErr w:type="spellEnd"/>
+    </w:p>
+    <w:p>
+      <w:r>
+        <w:t xml:space="preserve">+ Mua </w:t>
+      </w:r>
+      <w:proofErr w:type="spellStart"/>
+      <w:r>
+        <w:t>khóa</w:t>
+      </w:r>
+      <w:proofErr w:type="spellEnd"/>
+      <w:r>
+        <w:t xml:space="preserve"> </w:t>
+      </w:r>
+      <w:proofErr w:type="spellStart"/>
+      <w:r>
+        <w:t>học</w:t>
+      </w:r>
+      <w:proofErr w:type="spellEnd"/>
+      <w:r>
+        <w:t xml:space="preserve">, </w:t>
+      </w:r>
+      <w:proofErr w:type="spellStart"/>
+      <w:r>
+        <w:t>thanh</w:t>
+      </w:r>
+      <w:proofErr w:type="spellEnd"/>
+      <w:r>
+        <w:t xml:space="preserve"> </w:t>
+      </w:r>
+      <w:proofErr w:type="spellStart"/>
+      <w:r>
+        <w:t>toán</w:t>
+      </w:r>
+      <w:proofErr w:type="spellEnd"/>
+      <w:r>
+        <w:t xml:space="preserve"> qua Momo</w:t>
+      </w:r>
+    </w:p>
+    <w:p>
+      <w:r>
+        <w:t xml:space="preserve">+ Theo </w:t>
+      </w:r>
+      <w:proofErr w:type="spellStart"/>
+      <w:r>
+        <w:t>dõi</w:t>
+      </w:r>
+      <w:proofErr w:type="spellEnd"/>
+      <w:r>
+        <w:t xml:space="preserve"> </w:t>
+      </w:r>
+      <w:proofErr w:type="spellStart"/>
+      <w:r>
+        <w:t>giảng</w:t>
+      </w:r>
+      <w:proofErr w:type="spellEnd"/>
+      <w:r>
+        <w:t xml:space="preserve"> </w:t>
+      </w:r>
+      <w:proofErr w:type="spellStart"/>
+      <w:r>
+        <w:t>viên</w:t>
+      </w:r>
+      <w:proofErr w:type="spellEnd"/>
+      <w:r>
+        <w:t xml:space="preserve"> </w:t>
+      </w:r>
+      <w:proofErr w:type="spellStart"/>
+      <w:r>
+        <w:t>yêu</w:t>
+      </w:r>
+      <w:proofErr w:type="spellEnd"/>
+      <w:r>
+        <w:t xml:space="preserve"> </w:t>
+      </w:r>
+      <w:proofErr w:type="spellStart"/>
+      <w:r>
+        <w:t>thích</w:t>
+      </w:r>
+      <w:proofErr w:type="spellEnd"/>
       <w:r>
         <w:br/>
         <w:t>+</w:t>
       </w:r>
       <w:r>
-        <w:t xml:space="preserve"> Tìm kiếm</w:t>
-      </w:r>
-      <w:r>
-        <w:t xml:space="preserve"> khóa học, giảng viên, kĩ năng, …. ; lọc , sắp xếp kết quả tìm kiếm</w:t>
-      </w:r>
-    </w:p>
-    <w:p>
-      <w:r>
-        <w:t>+ Xem chi tiết một khóa học, giảng viên</w:t>
-      </w:r>
-    </w:p>
-    <w:p>
-      <w:r>
-        <w:t>+ Đăng ký, xác nhận</w:t>
-      </w:r>
-      <w:r>
-        <w:t xml:space="preserve"> bằng mã code</w:t>
-      </w:r>
-      <w:r>
-        <w:t xml:space="preserve"> </w:t>
-      </w:r>
-      <w:r>
-        <w:t>gửi đi tới</w:t>
-      </w:r>
+        <w:t xml:space="preserve"> </w:t>
+      </w:r>
+      <w:r>
+        <w:t xml:space="preserve">Quản </w:t>
+      </w:r>
+      <w:proofErr w:type="spellStart"/>
+      <w:r>
+        <w:t>lý</w:t>
+      </w:r>
+      <w:proofErr w:type="spellEnd"/>
+      <w:r>
+        <w:t xml:space="preserve"> </w:t>
+      </w:r>
+      <w:proofErr w:type="spellStart"/>
+      <w:r>
+        <w:t>thông</w:t>
+      </w:r>
+      <w:proofErr w:type="spellEnd"/>
+      <w:r>
+        <w:t xml:space="preserve"> tin </w:t>
+      </w:r>
+      <w:proofErr w:type="spellStart"/>
+      <w:r>
+        <w:t>tài</w:t>
+      </w:r>
+      <w:proofErr w:type="spellEnd"/>
+      <w:r>
+        <w:t xml:space="preserve"> </w:t>
+      </w:r>
+      <w:proofErr w:type="spellStart"/>
+      <w:r>
+        <w:t>khoản</w:t>
+      </w:r>
+      <w:proofErr w:type="spellEnd"/>
+      <w:r>
+        <w:t xml:space="preserve"> </w:t>
+      </w:r>
+      <w:proofErr w:type="spellStart"/>
+      <w:r>
+        <w:t>như</w:t>
+      </w:r>
+      <w:proofErr w:type="spellEnd"/>
+      <w:r>
+        <w:t xml:space="preserve"> </w:t>
+      </w:r>
+      <w:proofErr w:type="spellStart"/>
+      <w:r>
+        <w:t>cập</w:t>
+      </w:r>
+      <w:proofErr w:type="spellEnd"/>
+      <w:r>
+        <w:t xml:space="preserve"> </w:t>
+      </w:r>
+      <w:proofErr w:type="spellStart"/>
+      <w:r>
+        <w:t>nhật</w:t>
+      </w:r>
+      <w:proofErr w:type="spellEnd"/>
+      <w:r>
+        <w:t xml:space="preserve"> </w:t>
+      </w:r>
+      <w:proofErr w:type="spellStart"/>
+      <w:r>
+        <w:t>thông</w:t>
+      </w:r>
+      <w:proofErr w:type="spellEnd"/>
+      <w:r>
+        <w:t xml:space="preserve"> </w:t>
+      </w:r>
+      <w:proofErr w:type="spellStart"/>
+      <w:r>
+        <w:t>tin,</w:t>
+      </w:r>
+      <w:r>
+        <w:t>bảo</w:t>
+      </w:r>
+      <w:proofErr w:type="spellEnd"/>
+      <w:r>
+        <w:t xml:space="preserve"> </w:t>
+      </w:r>
+      <w:proofErr w:type="spellStart"/>
+      <w:r>
+        <w:t>mật</w:t>
+      </w:r>
+      <w:proofErr w:type="spellEnd"/>
+      <w:r>
+        <w:t xml:space="preserve"> </w:t>
+      </w:r>
+      <w:proofErr w:type="spellStart"/>
+      <w:r>
+        <w:t>thông</w:t>
+      </w:r>
+      <w:proofErr w:type="spellEnd"/>
+      <w:r>
+        <w:t xml:space="preserve"> tin</w:t>
+      </w:r>
+      <w:r>
+        <w:t xml:space="preserve">, </w:t>
+      </w:r>
+      <w:proofErr w:type="spellStart"/>
+      <w:r>
+        <w:t>đổi</w:t>
+      </w:r>
+      <w:proofErr w:type="spellEnd"/>
+      <w:r>
+        <w:t xml:space="preserve"> </w:t>
+      </w:r>
+      <w:proofErr w:type="spellStart"/>
+      <w:r>
+        <w:t>mật</w:t>
+      </w:r>
+      <w:proofErr w:type="spellEnd"/>
+      <w:r>
+        <w:t xml:space="preserve"> </w:t>
+      </w:r>
+      <w:proofErr w:type="spellStart"/>
+      <w:r>
+        <w:t>khẩu</w:t>
+      </w:r>
+      <w:proofErr w:type="spellEnd"/>
+      <w:r>
+        <w:t xml:space="preserve"> </w:t>
+      </w:r>
+      <w:proofErr w:type="spellStart"/>
+      <w:r>
+        <w:t>xác</w:t>
+      </w:r>
+      <w:proofErr w:type="spellEnd"/>
+      <w:r>
+        <w:t xml:space="preserve"> </w:t>
+      </w:r>
+      <w:proofErr w:type="spellStart"/>
+      <w:r>
+        <w:t>nhận</w:t>
+      </w:r>
+      <w:proofErr w:type="spellEnd"/>
+      <w:r>
+        <w:t xml:space="preserve"> </w:t>
+      </w:r>
+      <w:proofErr w:type="spellStart"/>
+      <w:r>
+        <w:t>bằng</w:t>
+      </w:r>
+      <w:proofErr w:type="spellEnd"/>
       <w:r>
         <w:t xml:space="preserve"> email</w:t>
       </w:r>
-    </w:p>
-    <w:p>
-      <w:r>
-        <w:t xml:space="preserve">- User: </w:t>
-      </w:r>
-    </w:p>
-    <w:p>
-      <w:r>
-        <w:t>+ Đăng nhập</w:t>
-      </w:r>
-    </w:p>
-    <w:p>
-      <w:r>
-        <w:t xml:space="preserve">+ Thêm khóa học vào </w:t>
-      </w:r>
-      <w:r>
-        <w:t xml:space="preserve">bộ sưu tập </w:t>
-      </w:r>
-      <w:r>
-        <w:t>yêu thích</w:t>
-      </w:r>
-    </w:p>
-    <w:p>
-      <w:r>
-        <w:t>+ Mua khóa học, thanh toán qua Momo</w:t>
-      </w:r>
-    </w:p>
-    <w:p>
-      <w:r>
-        <w:lastRenderedPageBreak/>
-        <w:t>+ Theo dõi giảng viên yêu thích</w:t>
+      <w:r>
+        <w:t xml:space="preserve">, </w:t>
+      </w:r>
+      <w:proofErr w:type="spellStart"/>
+      <w:r>
+        <w:t>khóa</w:t>
+      </w:r>
+      <w:proofErr w:type="spellEnd"/>
+      <w:r>
+        <w:t xml:space="preserve"> </w:t>
+      </w:r>
+      <w:proofErr w:type="spellStart"/>
+      <w:r>
+        <w:t>bảo</w:t>
+      </w:r>
+      <w:proofErr w:type="spellEnd"/>
+      <w:r>
+        <w:t xml:space="preserve"> </w:t>
+      </w:r>
+      <w:proofErr w:type="spellStart"/>
+      <w:r>
+        <w:t>vệ</w:t>
+      </w:r>
+      <w:proofErr w:type="spellEnd"/>
+      <w:r>
+        <w:t xml:space="preserve"> </w:t>
+      </w:r>
+      <w:proofErr w:type="spellStart"/>
+      <w:r>
+        <w:t>trang</w:t>
+      </w:r>
+      <w:proofErr w:type="spellEnd"/>
+      <w:r>
+        <w:t xml:space="preserve"> </w:t>
+      </w:r>
+      <w:proofErr w:type="spellStart"/>
+      <w:r>
+        <w:t>cá</w:t>
+      </w:r>
+      <w:proofErr w:type="spellEnd"/>
+      <w:r>
+        <w:t xml:space="preserve"> </w:t>
+      </w:r>
+      <w:proofErr w:type="spellStart"/>
+      <w:r>
+        <w:t>nhân</w:t>
+      </w:r>
+      <w:proofErr w:type="spellEnd"/>
+    </w:p>
+    <w:p>
+      <w:r>
+        <w:t xml:space="preserve">+ Quản </w:t>
+      </w:r>
+      <w:proofErr w:type="spellStart"/>
+      <w:r>
+        <w:t>lý</w:t>
+      </w:r>
+      <w:proofErr w:type="spellEnd"/>
+      <w:r>
+        <w:t xml:space="preserve"> </w:t>
+      </w:r>
+      <w:proofErr w:type="spellStart"/>
+      <w:r>
+        <w:t>thông</w:t>
+      </w:r>
+      <w:proofErr w:type="spellEnd"/>
+      <w:r>
+        <w:t xml:space="preserve"> </w:t>
+      </w:r>
+      <w:proofErr w:type="spellStart"/>
+      <w:r>
+        <w:t>báo</w:t>
+      </w:r>
+      <w:proofErr w:type="spellEnd"/>
+      <w:r>
+        <w:t xml:space="preserve">, </w:t>
+      </w:r>
+      <w:proofErr w:type="spellStart"/>
+      <w:r>
+        <w:t>gửi</w:t>
+      </w:r>
+      <w:proofErr w:type="spellEnd"/>
+      <w:r>
+        <w:t xml:space="preserve"> </w:t>
+      </w:r>
+      <w:proofErr w:type="spellStart"/>
+      <w:r>
+        <w:t>thông</w:t>
+      </w:r>
+      <w:proofErr w:type="spellEnd"/>
+      <w:r>
+        <w:t xml:space="preserve"> </w:t>
+      </w:r>
+      <w:proofErr w:type="spellStart"/>
+      <w:r>
+        <w:t>báo</w:t>
+      </w:r>
+      <w:proofErr w:type="spellEnd"/>
+      <w:r>
+        <w:t xml:space="preserve"> </w:t>
+      </w:r>
+      <w:proofErr w:type="spellStart"/>
+      <w:r>
+        <w:t>tới</w:t>
+      </w:r>
+      <w:proofErr w:type="spellEnd"/>
+      <w:r>
+        <w:t xml:space="preserve"> email</w:t>
+      </w:r>
+    </w:p>
+    <w:p>
+      <w:r>
+        <w:t xml:space="preserve">+ </w:t>
+      </w:r>
+      <w:r>
+        <w:t xml:space="preserve">Theo </w:t>
+      </w:r>
+      <w:proofErr w:type="spellStart"/>
+      <w:r>
+        <w:t>dõi</w:t>
+      </w:r>
+      <w:proofErr w:type="spellEnd"/>
+      <w:r>
+        <w:t xml:space="preserve"> </w:t>
+      </w:r>
+      <w:proofErr w:type="spellStart"/>
+      <w:r>
+        <w:t>giảng</w:t>
+      </w:r>
+      <w:proofErr w:type="spellEnd"/>
+      <w:r>
+        <w:t xml:space="preserve"> </w:t>
+      </w:r>
+      <w:proofErr w:type="spellStart"/>
+      <w:r>
+        <w:t>viên</w:t>
+      </w:r>
+      <w:proofErr w:type="spellEnd"/>
+      <w:r>
+        <w:t xml:space="preserve">, </w:t>
+      </w:r>
+      <w:proofErr w:type="spellStart"/>
+      <w:r>
+        <w:t>tắt</w:t>
+      </w:r>
+      <w:proofErr w:type="spellEnd"/>
+      <w:r>
+        <w:t xml:space="preserve"> </w:t>
+      </w:r>
+      <w:proofErr w:type="spellStart"/>
+      <w:r>
+        <w:t>thông</w:t>
+      </w:r>
+      <w:proofErr w:type="spellEnd"/>
+      <w:r>
+        <w:t xml:space="preserve"> </w:t>
+      </w:r>
+      <w:proofErr w:type="spellStart"/>
+      <w:r>
+        <w:t>báo</w:t>
+      </w:r>
+      <w:proofErr w:type="spellEnd"/>
+      <w:r>
+        <w:t xml:space="preserve"> </w:t>
+      </w:r>
+      <w:proofErr w:type="spellStart"/>
+      <w:r>
+        <w:t>của</w:t>
+      </w:r>
+      <w:proofErr w:type="spellEnd"/>
+      <w:r>
+        <w:t xml:space="preserve"> </w:t>
+      </w:r>
+      <w:proofErr w:type="spellStart"/>
+      <w:r>
+        <w:t>giảng</w:t>
+      </w:r>
+      <w:proofErr w:type="spellEnd"/>
+      <w:r>
+        <w:t xml:space="preserve"> </w:t>
+      </w:r>
+      <w:proofErr w:type="spellStart"/>
+      <w:r>
+        <w:t>viên</w:t>
+      </w:r>
+      <w:proofErr w:type="spellEnd"/>
+    </w:p>
+    <w:p>
+      <w:r>
+        <w:t xml:space="preserve">+ </w:t>
+      </w:r>
+      <w:proofErr w:type="spellStart"/>
+      <w:r>
+        <w:t>Nhận</w:t>
+      </w:r>
+      <w:proofErr w:type="spellEnd"/>
+      <w:r>
+        <w:t xml:space="preserve"> voucher </w:t>
+      </w:r>
+      <w:proofErr w:type="spellStart"/>
+      <w:r>
+        <w:t>giảm</w:t>
+      </w:r>
+      <w:proofErr w:type="spellEnd"/>
+      <w:r>
+        <w:t xml:space="preserve"> </w:t>
+      </w:r>
+      <w:proofErr w:type="spellStart"/>
+      <w:r>
+        <w:t>giá</w:t>
+      </w:r>
+      <w:proofErr w:type="spellEnd"/>
+    </w:p>
+    <w:p>
+      <w:r>
+        <w:t xml:space="preserve">+ </w:t>
+      </w:r>
+      <w:proofErr w:type="spellStart"/>
+      <w:r>
+        <w:t>Nhận</w:t>
+      </w:r>
+      <w:proofErr w:type="spellEnd"/>
+      <w:r>
+        <w:t xml:space="preserve"> </w:t>
+      </w:r>
+      <w:proofErr w:type="spellStart"/>
+      <w:r>
+        <w:t>các</w:t>
+      </w:r>
+      <w:proofErr w:type="spellEnd"/>
+      <w:r>
+        <w:t xml:space="preserve"> </w:t>
+      </w:r>
+      <w:proofErr w:type="spellStart"/>
+      <w:r>
+        <w:t>danh</w:t>
+      </w:r>
+      <w:proofErr w:type="spellEnd"/>
+      <w:r>
+        <w:t xml:space="preserve"> </w:t>
+      </w:r>
+      <w:proofErr w:type="spellStart"/>
+      <w:r>
+        <w:t>hiệu</w:t>
+      </w:r>
+      <w:proofErr w:type="spellEnd"/>
+      <w:r>
+        <w:t xml:space="preserve"> </w:t>
+      </w:r>
+      <w:proofErr w:type="spellStart"/>
+      <w:r>
+        <w:t>của</w:t>
+      </w:r>
+      <w:proofErr w:type="spellEnd"/>
+      <w:r>
+        <w:t xml:space="preserve"> </w:t>
+      </w:r>
+      <w:proofErr w:type="spellStart"/>
+      <w:r>
+        <w:t>người</w:t>
+      </w:r>
+      <w:proofErr w:type="spellEnd"/>
+      <w:r>
+        <w:t xml:space="preserve"> </w:t>
+      </w:r>
+      <w:proofErr w:type="spellStart"/>
+      <w:r>
+        <w:t>dùng</w:t>
+      </w:r>
+      <w:proofErr w:type="spellEnd"/>
+      <w:r>
+        <w:t xml:space="preserve"> </w:t>
+      </w:r>
+      <w:proofErr w:type="spellStart"/>
+      <w:r>
+        <w:t>tích</w:t>
+      </w:r>
+      <w:proofErr w:type="spellEnd"/>
+      <w:r>
+        <w:t xml:space="preserve"> </w:t>
+      </w:r>
+      <w:proofErr w:type="spellStart"/>
+      <w:r>
+        <w:t>cực</w:t>
+      </w:r>
+      <w:proofErr w:type="spellEnd"/>
+    </w:p>
+    <w:p>
+      <w:r>
+        <w:t xml:space="preserve">+ Quản </w:t>
+      </w:r>
+      <w:proofErr w:type="spellStart"/>
+      <w:r>
+        <w:t>lý</w:t>
+      </w:r>
+      <w:proofErr w:type="spellEnd"/>
+      <w:r>
+        <w:t xml:space="preserve"> </w:t>
+      </w:r>
+      <w:proofErr w:type="spellStart"/>
+      <w:r>
+        <w:t>những</w:t>
+      </w:r>
+      <w:proofErr w:type="spellEnd"/>
+      <w:r>
+        <w:t xml:space="preserve"> </w:t>
+      </w:r>
+      <w:proofErr w:type="spellStart"/>
+      <w:r>
+        <w:t>lĩnh</w:t>
+      </w:r>
+      <w:proofErr w:type="spellEnd"/>
+      <w:r>
+        <w:t xml:space="preserve"> </w:t>
+      </w:r>
+      <w:proofErr w:type="spellStart"/>
+      <w:r>
+        <w:t>vực</w:t>
+      </w:r>
+      <w:proofErr w:type="spellEnd"/>
+      <w:r>
+        <w:t xml:space="preserve">, </w:t>
+      </w:r>
+      <w:proofErr w:type="spellStart"/>
+      <w:r>
+        <w:t>kĩ</w:t>
+      </w:r>
+      <w:proofErr w:type="spellEnd"/>
+      <w:r>
+        <w:t xml:space="preserve"> </w:t>
+      </w:r>
+      <w:proofErr w:type="spellStart"/>
+      <w:r>
+        <w:t>năng</w:t>
+      </w:r>
+      <w:proofErr w:type="spellEnd"/>
+      <w:r>
+        <w:t xml:space="preserve"> </w:t>
+      </w:r>
+      <w:proofErr w:type="spellStart"/>
+      <w:r>
+        <w:t>mà</w:t>
+      </w:r>
+      <w:proofErr w:type="spellEnd"/>
+      <w:r>
+        <w:t xml:space="preserve"> </w:t>
+      </w:r>
+      <w:proofErr w:type="spellStart"/>
+      <w:r>
+        <w:t>người</w:t>
+      </w:r>
+      <w:proofErr w:type="spellEnd"/>
+      <w:r>
+        <w:t xml:space="preserve"> </w:t>
+      </w:r>
+      <w:proofErr w:type="spellStart"/>
+      <w:r>
+        <w:t>dùng</w:t>
+      </w:r>
+      <w:proofErr w:type="spellEnd"/>
+      <w:r>
+        <w:t xml:space="preserve"> </w:t>
+      </w:r>
+      <w:proofErr w:type="spellStart"/>
+      <w:r>
+        <w:t>quan</w:t>
+      </w:r>
+      <w:proofErr w:type="spellEnd"/>
+      <w:r>
+        <w:t xml:space="preserve"> </w:t>
+      </w:r>
+      <w:proofErr w:type="spellStart"/>
+      <w:r>
+        <w:t>tâm</w:t>
+      </w:r>
+      <w:proofErr w:type="spellEnd"/>
+      <w:r>
+        <w:t xml:space="preserve"> </w:t>
+      </w:r>
+      <w:proofErr w:type="spellStart"/>
+      <w:r>
+        <w:t>như</w:t>
+      </w:r>
+      <w:proofErr w:type="spellEnd"/>
+      <w:r>
+        <w:t xml:space="preserve"> them </w:t>
+      </w:r>
+      <w:proofErr w:type="spellStart"/>
+      <w:r>
+        <w:t>một</w:t>
+      </w:r>
+      <w:proofErr w:type="spellEnd"/>
+      <w:r>
+        <w:t xml:space="preserve"> “</w:t>
+      </w:r>
+      <w:proofErr w:type="spellStart"/>
+      <w:r>
+        <w:t>lĩnh</w:t>
+      </w:r>
+      <w:proofErr w:type="spellEnd"/>
+      <w:r>
+        <w:t xml:space="preserve"> </w:t>
+      </w:r>
+      <w:proofErr w:type="spellStart"/>
+      <w:r>
+        <w:t>vực</w:t>
+      </w:r>
+      <w:proofErr w:type="spellEnd"/>
+      <w:r>
+        <w:t>”, “</w:t>
+      </w:r>
+      <w:proofErr w:type="spellStart"/>
+      <w:r>
+        <w:t>kĩ</w:t>
+      </w:r>
+      <w:proofErr w:type="spellEnd"/>
+      <w:r>
+        <w:t xml:space="preserve"> </w:t>
+      </w:r>
+      <w:proofErr w:type="spellStart"/>
+      <w:r>
+        <w:t>năng</w:t>
+      </w:r>
+      <w:proofErr w:type="spellEnd"/>
+      <w:r>
+        <w:t xml:space="preserve">” </w:t>
+      </w:r>
+      <w:proofErr w:type="spellStart"/>
+      <w:r>
+        <w:t>muốn</w:t>
+      </w:r>
+      <w:proofErr w:type="spellEnd"/>
+      <w:r>
+        <w:t xml:space="preserve"> </w:t>
+      </w:r>
+      <w:proofErr w:type="spellStart"/>
+      <w:r>
+        <w:t>được</w:t>
+      </w:r>
+      <w:proofErr w:type="spellEnd"/>
+      <w:r>
+        <w:t xml:space="preserve"> website recommend</w:t>
+      </w:r>
+    </w:p>
+    <w:p>
+      <w:r>
+        <w:t xml:space="preserve">+ </w:t>
+      </w:r>
+      <w:proofErr w:type="spellStart"/>
+      <w:r>
+        <w:t>Viết</w:t>
+      </w:r>
+      <w:proofErr w:type="spellEnd"/>
+      <w:r>
+        <w:t xml:space="preserve"> </w:t>
+      </w:r>
+      <w:r>
+        <w:t xml:space="preserve">, </w:t>
+      </w:r>
+      <w:r>
+        <w:t>rating ,</w:t>
+      </w:r>
+      <w:proofErr w:type="spellStart"/>
+      <w:r>
+        <w:t>chỉnh</w:t>
+      </w:r>
+      <w:proofErr w:type="spellEnd"/>
+      <w:r>
+        <w:t xml:space="preserve"> </w:t>
+      </w:r>
+      <w:proofErr w:type="spellStart"/>
+      <w:r>
+        <w:t>sửa</w:t>
+      </w:r>
+      <w:proofErr w:type="spellEnd"/>
+      <w:r>
+        <w:t xml:space="preserve"> </w:t>
+      </w:r>
+      <w:proofErr w:type="spellStart"/>
+      <w:r>
+        <w:t>đánh</w:t>
+      </w:r>
+      <w:proofErr w:type="spellEnd"/>
+      <w:r>
+        <w:t xml:space="preserve"> </w:t>
+      </w:r>
+      <w:proofErr w:type="spellStart"/>
+      <w:r>
+        <w:t>giá</w:t>
+      </w:r>
+      <w:proofErr w:type="spellEnd"/>
+      <w:r>
+        <w:t xml:space="preserve"> </w:t>
+      </w:r>
+      <w:proofErr w:type="spellStart"/>
+      <w:r>
+        <w:t>và</w:t>
+      </w:r>
+      <w:proofErr w:type="spellEnd"/>
+      <w:r>
+        <w:t xml:space="preserve"> </w:t>
+      </w:r>
+      <w:proofErr w:type="spellStart"/>
+      <w:r>
+        <w:t>bình</w:t>
+      </w:r>
+      <w:proofErr w:type="spellEnd"/>
+      <w:r>
+        <w:t xml:space="preserve"> </w:t>
+      </w:r>
+      <w:proofErr w:type="spellStart"/>
+      <w:r>
+        <w:t>luận</w:t>
+      </w:r>
+      <w:proofErr w:type="spellEnd"/>
+      <w:r>
+        <w:t xml:space="preserve"> </w:t>
+      </w:r>
+      <w:proofErr w:type="spellStart"/>
+      <w:r>
+        <w:t>về</w:t>
+      </w:r>
+      <w:proofErr w:type="spellEnd"/>
+      <w:r>
+        <w:t xml:space="preserve"> </w:t>
+      </w:r>
+      <w:proofErr w:type="spellStart"/>
+      <w:r>
+        <w:t>một</w:t>
+      </w:r>
+      <w:proofErr w:type="spellEnd"/>
+      <w:r>
+        <w:t xml:space="preserve"> </w:t>
+      </w:r>
+      <w:proofErr w:type="spellStart"/>
+      <w:r>
+        <w:t>khóa</w:t>
+      </w:r>
+      <w:proofErr w:type="spellEnd"/>
+      <w:r>
+        <w:t xml:space="preserve"> </w:t>
+      </w:r>
+      <w:proofErr w:type="spellStart"/>
+      <w:r>
+        <w:t>học</w:t>
+      </w:r>
+      <w:proofErr w:type="spellEnd"/>
+    </w:p>
+    <w:p>
+      <w:r>
+        <w:t xml:space="preserve">+ </w:t>
+      </w:r>
+      <w:proofErr w:type="spellStart"/>
+      <w:r>
+        <w:t>Đăng</w:t>
+      </w:r>
+      <w:proofErr w:type="spellEnd"/>
+      <w:r>
+        <w:t xml:space="preserve"> </w:t>
+      </w:r>
+      <w:proofErr w:type="spellStart"/>
+      <w:r>
+        <w:t>ký</w:t>
+      </w:r>
+      <w:proofErr w:type="spellEnd"/>
+      <w:r>
+        <w:t xml:space="preserve"> </w:t>
+      </w:r>
+      <w:proofErr w:type="spellStart"/>
+      <w:r>
+        <w:t>làm</w:t>
+      </w:r>
+      <w:proofErr w:type="spellEnd"/>
+      <w:r>
+        <w:t xml:space="preserve"> </w:t>
+      </w:r>
+      <w:proofErr w:type="spellStart"/>
+      <w:r>
+        <w:t>giảng</w:t>
+      </w:r>
+      <w:proofErr w:type="spellEnd"/>
+      <w:r>
+        <w:t xml:space="preserve"> </w:t>
+      </w:r>
+      <w:proofErr w:type="spellStart"/>
+      <w:r>
+        <w:t>viên</w:t>
+      </w:r>
+      <w:proofErr w:type="spellEnd"/>
+      <w:r>
+        <w:t xml:space="preserve"> (I</w:t>
+      </w:r>
+      <w:r>
+        <w:t>nstructor</w:t>
+      </w:r>
+      <w:r>
+        <w:t>)</w:t>
+      </w:r>
+    </w:p>
+    <w:p>
+      <w:r>
+        <w:t>-</w:t>
+      </w:r>
+      <w:r>
+        <w:t>I</w:t>
+      </w:r>
+      <w:r>
+        <w:t>nstructor</w:t>
+      </w:r>
+      <w:r>
+        <w:t xml:space="preserve"> (</w:t>
+      </w:r>
+      <w:proofErr w:type="spellStart"/>
+      <w:r>
+        <w:t>Kế</w:t>
+      </w:r>
+      <w:proofErr w:type="spellEnd"/>
+      <w:r>
+        <w:t xml:space="preserve"> </w:t>
+      </w:r>
+      <w:proofErr w:type="spellStart"/>
+      <w:r>
+        <w:t>thừa</w:t>
+      </w:r>
+      <w:proofErr w:type="spellEnd"/>
+      <w:r>
+        <w:t xml:space="preserve"> </w:t>
+      </w:r>
+      <w:proofErr w:type="spellStart"/>
+      <w:r>
+        <w:t>từ</w:t>
+      </w:r>
+      <w:proofErr w:type="spellEnd"/>
+      <w:r>
+        <w:t xml:space="preserve"> User</w:t>
+      </w:r>
+      <w:r>
+        <w:t xml:space="preserve"> </w:t>
+      </w:r>
+      <w:proofErr w:type="spellStart"/>
+      <w:r>
+        <w:t>và</w:t>
+      </w:r>
+      <w:proofErr w:type="spellEnd"/>
+      <w:r>
+        <w:t xml:space="preserve"> them </w:t>
+      </w:r>
+      <w:proofErr w:type="spellStart"/>
+      <w:r>
+        <w:t>nhiều</w:t>
+      </w:r>
+      <w:proofErr w:type="spellEnd"/>
+      <w:r>
+        <w:t xml:space="preserve"> </w:t>
+      </w:r>
+      <w:proofErr w:type="spellStart"/>
+      <w:r>
+        <w:t>chút</w:t>
+      </w:r>
+      <w:proofErr w:type="spellEnd"/>
+      <w:r>
+        <w:t xml:space="preserve"> </w:t>
+      </w:r>
+      <w:proofErr w:type="spellStart"/>
+      <w:r>
+        <w:t>chức</w:t>
+      </w:r>
+      <w:proofErr w:type="spellEnd"/>
+      <w:r>
+        <w:t xml:space="preserve"> </w:t>
+      </w:r>
+      <w:proofErr w:type="spellStart"/>
+      <w:r>
+        <w:t>năng</w:t>
+      </w:r>
+      <w:proofErr w:type="spellEnd"/>
+      <w:r>
+        <w:t>)</w:t>
+      </w:r>
+      <w:r>
+        <w:br/>
+        <w:t xml:space="preserve">+ </w:t>
+      </w:r>
+      <w:r>
+        <w:t xml:space="preserve">Quản </w:t>
+      </w:r>
+      <w:proofErr w:type="spellStart"/>
+      <w:r>
+        <w:t>lý</w:t>
+      </w:r>
+      <w:proofErr w:type="spellEnd"/>
+      <w:r>
+        <w:t xml:space="preserve"> </w:t>
+      </w:r>
+      <w:proofErr w:type="spellStart"/>
+      <w:r>
+        <w:t>các</w:t>
+      </w:r>
+      <w:proofErr w:type="spellEnd"/>
+      <w:r>
+        <w:t xml:space="preserve"> </w:t>
+      </w:r>
+      <w:proofErr w:type="spellStart"/>
+      <w:r>
+        <w:t>khóa</w:t>
+      </w:r>
+      <w:proofErr w:type="spellEnd"/>
+      <w:r>
+        <w:t xml:space="preserve"> </w:t>
+      </w:r>
+      <w:proofErr w:type="spellStart"/>
+      <w:r>
+        <w:t>học</w:t>
+      </w:r>
+      <w:proofErr w:type="spellEnd"/>
+      <w:r>
+        <w:t xml:space="preserve"> </w:t>
+      </w:r>
+      <w:proofErr w:type="spellStart"/>
+      <w:r>
+        <w:t>của</w:t>
+      </w:r>
+      <w:proofErr w:type="spellEnd"/>
+      <w:r>
+        <w:t xml:space="preserve"> </w:t>
+      </w:r>
+      <w:proofErr w:type="spellStart"/>
+      <w:r>
+        <w:t>bản</w:t>
+      </w:r>
+      <w:proofErr w:type="spellEnd"/>
+      <w:r>
+        <w:t xml:space="preserve"> </w:t>
+      </w:r>
+      <w:proofErr w:type="spellStart"/>
+      <w:r>
+        <w:t>thân</w:t>
+      </w:r>
+      <w:proofErr w:type="spellEnd"/>
+      <w:r>
+        <w:t xml:space="preserve"> </w:t>
+      </w:r>
+      <w:proofErr w:type="spellStart"/>
+      <w:r>
+        <w:t>mình</w:t>
+      </w:r>
+      <w:proofErr w:type="spellEnd"/>
+    </w:p>
+    <w:p>
+      <w:r>
+        <w:t xml:space="preserve">+ </w:t>
+      </w:r>
+      <w:proofErr w:type="spellStart"/>
+      <w:r>
+        <w:t>Trả</w:t>
+      </w:r>
+      <w:proofErr w:type="spellEnd"/>
+      <w:r>
+        <w:t xml:space="preserve"> </w:t>
+      </w:r>
+      <w:proofErr w:type="spellStart"/>
+      <w:r>
+        <w:t>lời</w:t>
+      </w:r>
+      <w:proofErr w:type="spellEnd"/>
+      <w:r>
+        <w:t xml:space="preserve"> </w:t>
+      </w:r>
+      <w:proofErr w:type="spellStart"/>
+      <w:r>
+        <w:t>các</w:t>
+      </w:r>
+      <w:proofErr w:type="spellEnd"/>
+      <w:r>
+        <w:t xml:space="preserve"> </w:t>
+      </w:r>
+      <w:proofErr w:type="spellStart"/>
+      <w:r>
+        <w:t>đánh</w:t>
+      </w:r>
+      <w:proofErr w:type="spellEnd"/>
+      <w:r>
+        <w:t xml:space="preserve"> </w:t>
+      </w:r>
+      <w:proofErr w:type="spellStart"/>
+      <w:r>
+        <w:t>giá</w:t>
+      </w:r>
+      <w:proofErr w:type="spellEnd"/>
+      <w:r>
+        <w:t xml:space="preserve"> </w:t>
+      </w:r>
+      <w:proofErr w:type="spellStart"/>
+      <w:r>
+        <w:t>khóa</w:t>
+      </w:r>
+      <w:proofErr w:type="spellEnd"/>
+      <w:r>
+        <w:t xml:space="preserve"> </w:t>
+      </w:r>
+      <w:proofErr w:type="spellStart"/>
+      <w:r>
+        <w:t>học</w:t>
+      </w:r>
+      <w:proofErr w:type="spellEnd"/>
+      <w:r>
+        <w:t xml:space="preserve"> </w:t>
+      </w:r>
+      <w:proofErr w:type="spellStart"/>
+      <w:r>
+        <w:t>của</w:t>
+      </w:r>
+      <w:proofErr w:type="spellEnd"/>
+      <w:r>
+        <w:t xml:space="preserve"> </w:t>
+      </w:r>
+      <w:proofErr w:type="spellStart"/>
+      <w:r>
+        <w:t>mình</w:t>
+      </w:r>
+      <w:proofErr w:type="spellEnd"/>
+    </w:p>
+    <w:p>
+      <w:r>
+        <w:t xml:space="preserve">+ </w:t>
+      </w:r>
+      <w:proofErr w:type="spellStart"/>
+      <w:r>
+        <w:t>Nhận</w:t>
+      </w:r>
+      <w:proofErr w:type="spellEnd"/>
+      <w:r>
+        <w:t xml:space="preserve"> </w:t>
+      </w:r>
+      <w:proofErr w:type="spellStart"/>
+      <w:r>
+        <w:t>các</w:t>
+      </w:r>
+      <w:proofErr w:type="spellEnd"/>
+      <w:r>
+        <w:t xml:space="preserve"> </w:t>
+      </w:r>
+      <w:proofErr w:type="spellStart"/>
+      <w:r>
+        <w:t>danh</w:t>
+      </w:r>
+      <w:proofErr w:type="spellEnd"/>
+      <w:r>
+        <w:t xml:space="preserve"> </w:t>
+      </w:r>
+      <w:proofErr w:type="spellStart"/>
+      <w:r>
+        <w:t>hiệu</w:t>
+      </w:r>
+      <w:proofErr w:type="spellEnd"/>
+      <w:r>
+        <w:t xml:space="preserve"> </w:t>
+      </w:r>
+      <w:proofErr w:type="spellStart"/>
+      <w:r>
+        <w:t>của</w:t>
+      </w:r>
+      <w:proofErr w:type="spellEnd"/>
+      <w:r>
+        <w:t xml:space="preserve"> </w:t>
+      </w:r>
+      <w:proofErr w:type="spellStart"/>
+      <w:r>
+        <w:t>giảng</w:t>
+      </w:r>
+      <w:proofErr w:type="spellEnd"/>
+      <w:r>
+        <w:t xml:space="preserve"> </w:t>
+      </w:r>
+      <w:proofErr w:type="spellStart"/>
+      <w:r>
+        <w:t>viên</w:t>
+      </w:r>
+      <w:proofErr w:type="spellEnd"/>
+      <w:r>
+        <w:t xml:space="preserve"> </w:t>
+      </w:r>
+      <w:proofErr w:type="spellStart"/>
+      <w:r>
+        <w:t>tích</w:t>
+      </w:r>
+      <w:proofErr w:type="spellEnd"/>
+      <w:r>
+        <w:t xml:space="preserve"> </w:t>
+      </w:r>
+      <w:proofErr w:type="spellStart"/>
+      <w:r>
+        <w:t>cực</w:t>
+      </w:r>
+      <w:proofErr w:type="spellEnd"/>
+    </w:p>
+    <w:p>
+      <w:r>
+        <w:t>-</w:t>
+      </w:r>
+      <w:r>
+        <w:t>Admin</w:t>
+      </w:r>
+      <w:r>
+        <w:t xml:space="preserve">: </w:t>
       </w:r>
       <w:r>
         <w:br/>
@@ -269,185 +2149,237 @@
         <w:t xml:space="preserve"> </w:t>
       </w:r>
       <w:r>
-        <w:t>Quản lý thông tin tài khoản như cập nhật thông tin,</w:t>
-      </w:r>
-      <w:r>
-        <w:t>bảo mật thông tin</w:t>
-      </w:r>
-      <w:r>
-        <w:t>, đổi mật khẩu xác nhận bằng email</w:t>
-      </w:r>
-      <w:r>
-        <w:t>, khóa bảo vệ</w:t>
-      </w:r>
-      <w:r>
-        <w:t xml:space="preserve"> trang cá nhân</w:t>
-      </w:r>
-    </w:p>
-    <w:p>
-      <w:r>
-        <w:t>+ Quản lý thông báo, gửi thông báo tới email</w:t>
-      </w:r>
+        <w:t xml:space="preserve">Quản </w:t>
+      </w:r>
+      <w:proofErr w:type="spellStart"/>
+      <w:r>
+        <w:t>lý</w:t>
+      </w:r>
+      <w:proofErr w:type="spellEnd"/>
+      <w:r>
+        <w:t xml:space="preserve"> </w:t>
+      </w:r>
+      <w:proofErr w:type="spellStart"/>
+      <w:r>
+        <w:t>người</w:t>
+      </w:r>
+      <w:proofErr w:type="spellEnd"/>
+      <w:r>
+        <w:t xml:space="preserve"> </w:t>
+      </w:r>
+      <w:proofErr w:type="spellStart"/>
+      <w:r>
+        <w:t>dùng</w:t>
+      </w:r>
+      <w:proofErr w:type="spellEnd"/>
+      <w:r>
+        <w:t xml:space="preserve"> </w:t>
+      </w:r>
+      <w:proofErr w:type="spellStart"/>
+      <w:r>
+        <w:t>và</w:t>
+      </w:r>
+      <w:proofErr w:type="spellEnd"/>
+      <w:r>
+        <w:t xml:space="preserve"> </w:t>
+      </w:r>
+      <w:proofErr w:type="spellStart"/>
+      <w:r>
+        <w:t>các</w:t>
+      </w:r>
+      <w:proofErr w:type="spellEnd"/>
+      <w:r>
+        <w:t xml:space="preserve"> I</w:t>
+      </w:r>
+      <w:r>
+        <w:t>nstructor</w:t>
+      </w:r>
+    </w:p>
+    <w:p>
+      <w:r>
+        <w:t xml:space="preserve">+ Quản </w:t>
+      </w:r>
+      <w:proofErr w:type="spellStart"/>
+      <w:r>
+        <w:t>lý</w:t>
+      </w:r>
+      <w:proofErr w:type="spellEnd"/>
+      <w:r>
+        <w:t xml:space="preserve"> </w:t>
+      </w:r>
+      <w:proofErr w:type="spellStart"/>
+      <w:r>
+        <w:t>kinh</w:t>
+      </w:r>
+      <w:proofErr w:type="spellEnd"/>
+      <w:r>
+        <w:t xml:space="preserve"> </w:t>
+      </w:r>
+      <w:proofErr w:type="spellStart"/>
+      <w:r>
+        <w:t>doanh</w:t>
+      </w:r>
+      <w:proofErr w:type="spellEnd"/>
+    </w:p>
+    <w:p>
+      <w:r>
+        <w:t xml:space="preserve">+ Quản </w:t>
+      </w:r>
+      <w:proofErr w:type="spellStart"/>
+      <w:r>
+        <w:t>lý</w:t>
+      </w:r>
+      <w:proofErr w:type="spellEnd"/>
+      <w:r>
+        <w:t xml:space="preserve"> </w:t>
+      </w:r>
+      <w:proofErr w:type="spellStart"/>
+      <w:r>
+        <w:t>các</w:t>
+      </w:r>
+      <w:proofErr w:type="spellEnd"/>
+      <w:r>
+        <w:t xml:space="preserve"> admin (</w:t>
+      </w:r>
+      <w:proofErr w:type="spellStart"/>
+      <w:r>
+        <w:t>Nếu</w:t>
+      </w:r>
+      <w:proofErr w:type="spellEnd"/>
+      <w:r>
+        <w:t xml:space="preserve"> </w:t>
+      </w:r>
+      <w:proofErr w:type="spellStart"/>
+      <w:r>
+        <w:t>là</w:t>
+      </w:r>
+      <w:proofErr w:type="spellEnd"/>
+      <w:r>
+        <w:t xml:space="preserve"> root)</w:t>
+      </w:r>
+    </w:p>
+    <w:p>
+      <w:r>
+        <w:t xml:space="preserve">+ Quản </w:t>
+      </w:r>
+      <w:proofErr w:type="spellStart"/>
+      <w:r>
+        <w:t>lý</w:t>
+      </w:r>
+      <w:proofErr w:type="spellEnd"/>
+      <w:r>
+        <w:t xml:space="preserve"> </w:t>
+      </w:r>
+      <w:proofErr w:type="spellStart"/>
+      <w:r>
+        <w:t>các</w:t>
+      </w:r>
+      <w:proofErr w:type="spellEnd"/>
+      <w:r>
+        <w:t xml:space="preserve"> voucher</w:t>
+      </w:r>
+    </w:p>
+    <w:p>
+      <w:r>
+        <w:t xml:space="preserve">+ Quản </w:t>
+      </w:r>
+      <w:proofErr w:type="spellStart"/>
+      <w:r>
+        <w:t>lý</w:t>
+      </w:r>
+      <w:proofErr w:type="spellEnd"/>
+      <w:r>
+        <w:t xml:space="preserve"> </w:t>
+      </w:r>
+      <w:proofErr w:type="spellStart"/>
+      <w:r>
+        <w:t>các</w:t>
+      </w:r>
+      <w:proofErr w:type="spellEnd"/>
+      <w:r>
+        <w:t xml:space="preserve"> </w:t>
+      </w:r>
+      <w:proofErr w:type="spellStart"/>
+      <w:r>
+        <w:t>danh</w:t>
+      </w:r>
+      <w:proofErr w:type="spellEnd"/>
+      <w:r>
+        <w:t xml:space="preserve"> </w:t>
+      </w:r>
+      <w:proofErr w:type="spellStart"/>
+      <w:r>
+        <w:t>hiệu</w:t>
+      </w:r>
+      <w:proofErr w:type="spellEnd"/>
+    </w:p>
+    <w:p>
+      <w:r>
+        <w:t xml:space="preserve">+ Quản </w:t>
+      </w:r>
+      <w:proofErr w:type="spellStart"/>
+      <w:r>
+        <w:t>lý</w:t>
+      </w:r>
+      <w:proofErr w:type="spellEnd"/>
+      <w:r>
+        <w:t xml:space="preserve"> </w:t>
+      </w:r>
+      <w:proofErr w:type="spellStart"/>
+      <w:r>
+        <w:t>các</w:t>
+      </w:r>
+      <w:proofErr w:type="spellEnd"/>
+      <w:r>
+        <w:t xml:space="preserve"> </w:t>
+      </w:r>
+      <w:proofErr w:type="spellStart"/>
+      <w:r>
+        <w:t>thông</w:t>
+      </w:r>
+      <w:proofErr w:type="spellEnd"/>
+      <w:r>
+        <w:t xml:space="preserve"> </w:t>
+      </w:r>
+      <w:proofErr w:type="spellStart"/>
+      <w:r>
+        <w:t>báo</w:t>
+      </w:r>
+      <w:proofErr w:type="spellEnd"/>
     </w:p>
     <w:p>
       <w:r>
         <w:t xml:space="preserve">+ </w:t>
       </w:r>
-      <w:r>
-        <w:t>Theo dõi giảng viên, tắt thông báo của giảng viên</w:t>
-      </w:r>
-    </w:p>
-    <w:p>
-      <w:r>
-        <w:t>+ Nhận voucher giảm giá</w:t>
-      </w:r>
-    </w:p>
-    <w:p>
-      <w:r>
-        <w:t>+ Nhận các danh hiệu của người dùng tích cực</w:t>
-      </w:r>
-    </w:p>
-    <w:p>
-      <w:r>
-        <w:t>+ Quản lý những lĩnh vực, kĩ năng mà người dùng quan tâm như them một “lĩnh vực”, “kĩ năng” muốn được website recommend</w:t>
-      </w:r>
-    </w:p>
-    <w:p>
-      <w:r>
-        <w:t xml:space="preserve">+ Viết </w:t>
-      </w:r>
-      <w:r>
-        <w:t xml:space="preserve">, </w:t>
-      </w:r>
-      <w:r>
-        <w:t>rating ,</w:t>
-      </w:r>
-      <w:r>
-        <w:t xml:space="preserve">chỉnh sửa </w:t>
-      </w:r>
-      <w:r>
-        <w:t>đánh giá và bình luận về một khóa học</w:t>
-      </w:r>
-    </w:p>
-    <w:p>
-      <w:r>
-        <w:t>+ Đăng ký làm giảng viên</w:t>
-      </w:r>
-      <w:r>
-        <w:t xml:space="preserve"> (</w:t>
-      </w:r>
-      <w:r>
-        <w:t>I</w:t>
-      </w:r>
-      <w:r>
-        <w:t>nstructor</w:t>
-      </w:r>
-      <w:r>
-        <w:t>)</w:t>
-      </w:r>
-    </w:p>
-    <w:p>
-      <w:r>
-        <w:t>-</w:t>
-      </w:r>
-      <w:r>
-        <w:t>I</w:t>
-      </w:r>
-      <w:r>
-        <w:t>nstructor</w:t>
-      </w:r>
-      <w:r>
-        <w:t xml:space="preserve"> (Kế thừa</w:t>
-      </w:r>
-      <w:r>
-        <w:t xml:space="preserve"> từ User</w:t>
-      </w:r>
-      <w:r>
-        <w:t xml:space="preserve"> và them nhiều chút chức năng</w:t>
-      </w:r>
-      <w:r>
-        <w:t>)</w:t>
-      </w:r>
-      <w:r>
-        <w:br/>
-        <w:t xml:space="preserve">+ </w:t>
-      </w:r>
-      <w:r>
-        <w:t>Quản lý các khóa học của bản thân mình</w:t>
-      </w:r>
-    </w:p>
-    <w:p>
-      <w:r>
-        <w:t>+ Trả lời các đánh giá khóa học của mình</w:t>
-      </w:r>
-    </w:p>
-    <w:p>
-      <w:r>
-        <w:t xml:space="preserve">+ Nhận các danh hiệu của </w:t>
-      </w:r>
-      <w:r>
-        <w:t>giảng viên</w:t>
-      </w:r>
-      <w:r>
-        <w:t xml:space="preserve"> tích cực</w:t>
-      </w:r>
-    </w:p>
-    <w:p>
-      <w:r>
-        <w:t>-</w:t>
-      </w:r>
-      <w:r>
-        <w:t>Admin</w:t>
-      </w:r>
-      <w:r>
-        <w:t xml:space="preserve">: </w:t>
-      </w:r>
-      <w:r>
-        <w:br/>
-        <w:t>+</w:t>
-      </w:r>
-      <w:r>
-        <w:t xml:space="preserve"> </w:t>
-      </w:r>
-      <w:r>
-        <w:t xml:space="preserve">Quản lý người dùng và các </w:t>
-      </w:r>
-      <w:r>
-        <w:t>I</w:t>
-      </w:r>
-      <w:r>
-        <w:t>nstructor</w:t>
-      </w:r>
-    </w:p>
-    <w:p>
-      <w:r>
-        <w:t>+ Quản lý kinh doanh</w:t>
-      </w:r>
-    </w:p>
-    <w:p>
-      <w:r>
-        <w:t>+ Quản lý các admin (Nếu là root)</w:t>
-      </w:r>
-    </w:p>
-    <w:p>
-      <w:r>
-        <w:t>+ Quản lý các voucher</w:t>
-      </w:r>
-    </w:p>
-    <w:p>
-      <w:r>
-        <w:t>+ Quản lý các danh hiệu</w:t>
-      </w:r>
-    </w:p>
-    <w:p>
-      <w:r>
-        <w:t>+ Quản lý các thông báo</w:t>
-      </w:r>
-    </w:p>
-    <w:p>
-      <w:r>
-        <w:t>+ Phê duyệt khóa học</w:t>
-      </w:r>
+      <w:proofErr w:type="spellStart"/>
+      <w:r>
+        <w:t>Phê</w:t>
+      </w:r>
+      <w:proofErr w:type="spellEnd"/>
+      <w:r>
+        <w:t xml:space="preserve"> </w:t>
+      </w:r>
+      <w:proofErr w:type="spellStart"/>
+      <w:r>
+        <w:t>duyệt</w:t>
+      </w:r>
+      <w:proofErr w:type="spellEnd"/>
+      <w:r>
+        <w:t xml:space="preserve"> </w:t>
+      </w:r>
+      <w:proofErr w:type="spellStart"/>
+      <w:r>
+        <w:t>khóa</w:t>
+      </w:r>
+      <w:proofErr w:type="spellEnd"/>
+      <w:r>
+        <w:t xml:space="preserve"> </w:t>
+      </w:r>
+      <w:proofErr w:type="spellStart"/>
+      <w:r>
+        <w:t>học</w:t>
+      </w:r>
+      <w:proofErr w:type="spellEnd"/>
     </w:p>
     <w:sectPr>
       <w:pgSz w:w="12240" w:h="15840"/>

</xml_diff>